<commit_message>
PIA Exercises and practice metrics and data augmentation
</commit_message>
<xml_diff>
--- a/ProgramacionInteligenciaArtificial/Ana/Unit05-DataAugmentation/Unit05-Notes_Dirty.docx
+++ b/ProgramacionInteligenciaArtificial/Ana/Unit05-DataAugmentation/Unit05-Notes_Dirty.docx
@@ -230,10 +230,7 @@
     <w:p/>
     <w:p>
       <w:r>
-        <w:t>IMPORTANTE</w:t>
-      </w:r>
-      <w:r>
-        <w:t xml:space="preserve">. En el </w:t>
+        <w:t xml:space="preserve">IMPORTANTE. En el </w:t>
       </w:r>
       <w:proofErr w:type="spellStart"/>
       <w:r>
@@ -241,7 +238,21 @@
       </w:r>
       <w:proofErr w:type="spellEnd"/>
       <w:r>
-        <w:t xml:space="preserve"> no hay validación de datos. No se pueden </w:t>
+        <w:t xml:space="preserve"> de </w:t>
+      </w:r>
+      <w:proofErr w:type="spellStart"/>
+      <w:r>
+        <w:t>validacion</w:t>
+      </w:r>
+      <w:proofErr w:type="spellEnd"/>
+      <w:r>
+        <w:t xml:space="preserve"> no hay </w:t>
+      </w:r>
+      <w:r>
+        <w:t>aumento</w:t>
+      </w:r>
+      <w:r>
+        <w:t xml:space="preserve"> de datos. No se pueden </w:t>
       </w:r>
       <w:proofErr w:type="gramStart"/>
       <w:r>
@@ -286,6 +297,13 @@
         <w:t xml:space="preserve"> cuando este deje de mejorar</w:t>
       </w:r>
     </w:p>
+    <w:p/>
+    <w:p>
+      <w:r>
+        <w:br w:type="page"/>
+      </w:r>
+    </w:p>
+    <w:p/>
     <w:sectPr>
       <w:pgSz w:w="11906" w:h="16838"/>
       <w:pgMar w:top="1417" w:right="1701" w:bottom="1417" w:left="1701" w:header="708" w:footer="708" w:gutter="0"/>

</xml_diff>